<commit_message>
Bao cao Thiet ke du lieu
</commit_message>
<xml_diff>
--- a/Phân tích/Phân tích.docx
+++ b/Phân tích/Phân tích.docx
@@ -142,8 +142,19 @@
           <w:sz w:val="30"/>
           <w:szCs w:val="30"/>
         </w:rPr>
-        <w:t>1612839</w:t>
+        <w:t>16128</w:t>
       </w:r>
+      <w:r>
+        <w:rPr>
+          <w:rFonts w:ascii="Arial" w:hAnsi="Arial" w:cs="Arial"/>
+          <w:color w:val="0000FF"/>
+          <w:sz w:val="30"/>
+          <w:szCs w:val="30"/>
+        </w:rPr>
+        <w:t>93</w:t>
+      </w:r>
+      <w:bookmarkStart w:id="0" w:name="_GoBack"/>
+      <w:bookmarkEnd w:id="0"/>
       <w:r>
         <w:rPr>
           <w:rFonts w:ascii="Arial" w:hAnsi="Arial" w:cs="Arial"/>
@@ -914,23 +925,23 @@
       <w:r>
         <w:br w:type="page"/>
       </w:r>
-      <w:bookmarkStart w:id="0" w:name="_Toc167699049"/>
-      <w:bookmarkStart w:id="1" w:name="_Toc6126743"/>
+      <w:bookmarkStart w:id="1" w:name="_Toc167699049"/>
+      <w:bookmarkStart w:id="2" w:name="_Toc6126743"/>
       <w:r>
         <w:lastRenderedPageBreak/>
         <w:t>Sơ đồ lớp (mức phân tích</w:t>
       </w:r>
-      <w:bookmarkEnd w:id="0"/>
+      <w:bookmarkEnd w:id="1"/>
       <w:r>
         <w:t>)</w:t>
       </w:r>
-      <w:bookmarkEnd w:id="1"/>
+      <w:bookmarkEnd w:id="2"/>
     </w:p>
     <w:p>
       <w:pPr>
         <w:pStyle w:val="u2"/>
       </w:pPr>
-      <w:bookmarkStart w:id="2" w:name="_Toc6126744"/>
+      <w:bookmarkStart w:id="3" w:name="_Toc6126744"/>
       <w:r>
         <w:t xml:space="preserve">Sơ đồ lớp </w:t>
       </w:r>
@@ -943,7 +954,7 @@
       <w:r>
         <w:t>)</w:t>
       </w:r>
-      <w:bookmarkEnd w:id="2"/>
+      <w:bookmarkEnd w:id="3"/>
     </w:p>
     <w:p>
       <w:r>
@@ -988,11 +999,11 @@
       <w:pPr>
         <w:pStyle w:val="u2"/>
       </w:pPr>
-      <w:bookmarkStart w:id="3" w:name="_Toc6126745"/>
+      <w:bookmarkStart w:id="4" w:name="_Toc6126745"/>
       <w:r>
         <w:t>Danh sách các lớp đối tượng và quan hệ</w:t>
       </w:r>
-      <w:bookmarkEnd w:id="3"/>
+      <w:bookmarkEnd w:id="4"/>
     </w:p>
     <w:tbl>
       <w:tblPr>
@@ -3210,11 +3221,11 @@
       <w:pPr>
         <w:pStyle w:val="u2"/>
       </w:pPr>
-      <w:bookmarkStart w:id="4" w:name="_Toc6126746"/>
+      <w:bookmarkStart w:id="5" w:name="_Toc6126746"/>
       <w:r>
         <w:t>Mô tả chi tiết từng lớp đối tượng</w:t>
       </w:r>
-      <w:bookmarkEnd w:id="4"/>
+      <w:bookmarkEnd w:id="5"/>
     </w:p>
     <w:p/>
     <w:p>
@@ -7128,8 +7139,6 @@
             <w:r>
               <w:t>n</w:t>
             </w:r>
-            <w:bookmarkStart w:id="5" w:name="_GoBack"/>
-            <w:bookmarkEnd w:id="5"/>
           </w:p>
         </w:tc>
       </w:tr>
@@ -10199,7 +10208,7 @@
         </mc:Choice>
         <mc:Fallback>
           <w:pict>
-            <v:shape w14:anchorId="0CE7CCF4" id="Freeform 1" o:spid="_x0000_s1026" style="position:absolute;margin-left:0;margin-top:.75pt;width:93.15pt;height:814.5pt;flip:x;z-index:251659264;visibility:visible;mso-wrap-style:square;mso-width-percent:0;mso-height-percent:0;mso-wrap-distance-left:9pt;mso-wrap-distance-top:0;mso-wrap-distance-right:9pt;mso-wrap-distance-bottom:0;mso-position-horizontal:absolute;mso-position-horizontal-relative:page;mso-position-vertical:absolute;mso-position-vertical-relative:page;mso-width-percent:0;mso-height-percent:0;mso-width-relative:page;mso-height-relative:page;v-text-anchor:top" coordsize="502,3168" o:gfxdata="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" path="m502,c93,,93,,93,,146,383,323,1900,,3168v502,,502,,502,l502,xe" fillcolor="#8db3e2" stroked="f" strokecolor="#212120">
+            <v:shape w14:anchorId="0739BF14" id="Freeform 1" o:spid="_x0000_s1026" style="position:absolute;margin-left:0;margin-top:.75pt;width:93.15pt;height:814.5pt;flip:x;z-index:251659264;visibility:visible;mso-wrap-style:square;mso-width-percent:0;mso-height-percent:0;mso-wrap-distance-left:9pt;mso-wrap-distance-top:0;mso-wrap-distance-right:9pt;mso-wrap-distance-bottom:0;mso-position-horizontal:absolute;mso-position-horizontal-relative:page;mso-position-vertical:absolute;mso-position-vertical-relative:page;mso-width-percent:0;mso-height-percent:0;mso-width-relative:page;mso-height-relative:page;v-text-anchor:top" coordsize="502,3168" o:gfxdata="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" path="m502,c93,,93,,93,,146,383,323,1900,,3168v502,,502,,502,l502,xe" fillcolor="#8db3e2" stroked="f" strokecolor="#212120">
               <v:fill color2="#1f497d" rotate="t" focus="100%" type="gradient"/>
               <v:shadow color="#8c8682"/>
               <v:path arrowok="t" o:connecttype="custom" o:connectlocs="1183005,0;219162,0;0,10344150;1183005,10344150;1183005,0" o:connectangles="0,0,0,0,0"/>

</xml_diff>